<commit_message>
added hamiltonian file, big mess, really ought to commit more often and at better points
</commit_message>
<xml_diff>
--- a/Thesis plan.docx
+++ b/Thesis plan.docx
@@ -19,10 +19,7 @@
         </w:numPr>
       </w:pPr>
       <w:r>
-        <w:t>The Power and Limitations of Qu</w:t>
-      </w:r>
-      <w:r>
-        <w:t>antum Computing</w:t>
+        <w:t>The Power and Limitations of Quantum Computing</w:t>
       </w:r>
     </w:p>
     <w:p>
@@ -404,6 +401,16 @@
       <w:r>
         <w:t>Problems</w:t>
       </w:r>
+      <w:r>
+        <w:t xml:space="preserve"> – </w:t>
+      </w:r>
+      <w:r>
+        <w:rPr>
+          <w:b/>
+          <w:bCs/>
+        </w:rPr>
+        <w:t>couplers must be abandoned</w:t>
+      </w:r>
     </w:p>
     <w:p>
       <w:pPr>
@@ -414,7 +421,7 @@
         </w:numPr>
       </w:pPr>
       <w:r>
-        <w:t>Swapping with exchange active</w:t>
+        <w:t>Performing all 3 qubit CNOTs has failed, cannot perform in groups since we have insufficient control over loading.</w:t>
       </w:r>
     </w:p>
     <w:p>
@@ -426,9 +433,198 @@
         </w:numPr>
       </w:pPr>
       <w:r>
-        <w:t>Couplers as a means of avoiding control over exchange</w:t>
-      </w:r>
-    </w:p>
+        <w:t xml:space="preserve">Overlooked in exchange paper: </w:t>
+      </w:r>
+      <w:r>
+        <w:t>Can’t do electron-nuclear swaps before electron loading, as this causes decoherence due to uncertain loading time.</w:t>
+      </w:r>
+    </w:p>
+    <w:p>
+      <w:pPr>
+        <w:pStyle w:val="ListParagraph"/>
+        <w:numPr>
+          <w:ilvl w:val="2"/>
+          <w:numId w:val="6"/>
+        </w:numPr>
+      </w:pPr>
+      <w:r>
+        <w:t>O(</w:t>
+      </w:r>
+      <w:proofErr w:type="spellStart"/>
+      <w:r>
+        <w:t>ps</w:t>
+      </w:r>
+      <w:proofErr w:type="spellEnd"/>
+      <w:r>
+        <w:t>) loading required to avoid decoherence.</w:t>
+      </w:r>
+    </w:p>
+    <w:p>
+      <w:pPr>
+        <w:pStyle w:val="ListParagraph"/>
+        <w:numPr>
+          <w:ilvl w:val="2"/>
+          <w:numId w:val="6"/>
+        </w:numPr>
+      </w:pPr>
+      <w:r>
+        <w:t>GHz tunnel rates =&gt; O(ns) loading time is considered very fast</w:t>
+      </w:r>
+    </w:p>
+    <w:p>
+      <w:pPr>
+        <w:pStyle w:val="ListParagraph"/>
+        <w:numPr>
+          <w:ilvl w:val="1"/>
+          <w:numId w:val="6"/>
+        </w:numPr>
+      </w:pPr>
+      <w:proofErr w:type="gramStart"/>
+      <w:r>
+        <w:t>Nuclear-electron</w:t>
+      </w:r>
+      <w:proofErr w:type="gramEnd"/>
+      <w:r>
+        <w:t xml:space="preserve"> </w:t>
+      </w:r>
+      <w:r>
+        <w:t>after coupler load</w:t>
+      </w:r>
+      <w:r>
+        <w:t xml:space="preserve"> is hard. </w:t>
+      </w:r>
+      <w:r>
+        <w:t>Exchange is active and p</w:t>
+      </w:r>
+      <w:r>
+        <w:t xml:space="preserve">ulses </w:t>
+      </w:r>
+      <w:r>
+        <w:t xml:space="preserve">will </w:t>
+      </w:r>
+      <w:r>
+        <w:t>depend on exchange coupling.</w:t>
+      </w:r>
+    </w:p>
+    <w:p>
+      <w:pPr>
+        <w:pStyle w:val="ListParagraph"/>
+        <w:numPr>
+          <w:ilvl w:val="1"/>
+          <w:numId w:val="6"/>
+        </w:numPr>
+      </w:pPr>
+      <w:r>
+        <w:t>The only solution to the uncertain load moment problem is to load all electrons in spin down.</w:t>
+      </w:r>
+    </w:p>
+    <w:p>
+      <w:pPr>
+        <w:pStyle w:val="ListParagraph"/>
+        <w:numPr>
+          <w:ilvl w:val="2"/>
+          <w:numId w:val="6"/>
+        </w:numPr>
+      </w:pPr>
+      <w:r>
+        <w:t>After swap, all nuclei are spin down.</w:t>
+      </w:r>
+    </w:p>
+    <w:p>
+      <w:pPr>
+        <w:pStyle w:val="ListParagraph"/>
+        <w:numPr>
+          <w:ilvl w:val="2"/>
+          <w:numId w:val="6"/>
+        </w:numPr>
+      </w:pPr>
+      <w:r>
+        <w:t xml:space="preserve">CNOT is </w:t>
+      </w:r>
+      <w:r>
+        <w:rPr>
+          <w:b/>
+          <w:bCs/>
+        </w:rPr>
+        <w:t xml:space="preserve">impossible </w:t>
+      </w:r>
+      <w:r>
+        <w:t>with all nuclear spins dow</w:t>
+      </w:r>
+      <w:r>
+        <w:t>n</w:t>
+      </w:r>
+    </w:p>
+    <w:p>
+      <w:pPr>
+        <w:pStyle w:val="ListParagraph"/>
+        <w:numPr>
+          <w:ilvl w:val="1"/>
+          <w:numId w:val="6"/>
+        </w:numPr>
+      </w:pPr>
+      <w:r>
+        <w:lastRenderedPageBreak/>
+        <w:t>Can’t do direct nuclear-nuclear CNOT. Counterexample:</w:t>
+      </w:r>
+    </w:p>
+    <w:p>
+      <w:pPr>
+        <w:pStyle w:val="ListParagraph"/>
+        <w:numPr>
+          <w:ilvl w:val="2"/>
+          <w:numId w:val="6"/>
+        </w:numPr>
+      </w:pPr>
+      <w:r>
+        <w:t>Have all nuclear spins in same direction. This can happen since we don’t know spins of target and control.</w:t>
+      </w:r>
+    </w:p>
+    <w:p>
+      <w:pPr>
+        <w:pStyle w:val="ListParagraph"/>
+        <w:numPr>
+          <w:ilvl w:val="2"/>
+          <w:numId w:val="6"/>
+        </w:numPr>
+      </w:pPr>
+      <w:r>
+        <w:t>Load all electrons as same direction. This is necessary due to uncertain load moment.</w:t>
+      </w:r>
+    </w:p>
+    <w:p>
+      <w:pPr>
+        <w:pStyle w:val="ListParagraph"/>
+        <w:numPr>
+          <w:ilvl w:val="2"/>
+          <w:numId w:val="6"/>
+        </w:numPr>
+      </w:pPr>
+      <w:r>
+        <w:t xml:space="preserve">This counterexample isn’t great but </w:t>
+      </w:r>
+      <w:proofErr w:type="spellStart"/>
+      <w:r>
+        <w:t>its</w:t>
+      </w:r>
+      <w:proofErr w:type="spellEnd"/>
+      <w:r>
+        <w:t xml:space="preserve"> still impossible.</w:t>
+      </w:r>
+    </w:p>
+    <w:p>
+      <w:pPr>
+        <w:pStyle w:val="ListParagraph"/>
+        <w:numPr>
+          <w:ilvl w:val="1"/>
+          <w:numId w:val="6"/>
+        </w:numPr>
+      </w:pPr>
+      <w:r>
+        <w:t>Nuclear-electron swaps are slow as hell. Doing them before and after every CNOT is impractical.</w:t>
+      </w:r>
+    </w:p>
+    <w:p/>
     <w:p/>
     <w:p>
       <w:r>
@@ -483,8 +679,14 @@
           <w:ilvl w:val="0"/>
           <w:numId w:val="7"/>
         </w:numPr>
-      </w:pPr>
-      <w:r>
+        <w:rPr>
+          <w:strike/>
+        </w:rPr>
+      </w:pPr>
+      <w:r>
+        <w:rPr>
+          <w:strike/>
+        </w:rPr>
         <w:t>Placement imprecision incompatible with coupler architecture</w:t>
       </w:r>
     </w:p>
@@ -495,8 +697,14 @@
           <w:ilvl w:val="1"/>
           <w:numId w:val="7"/>
         </w:numPr>
-      </w:pPr>
-      <w:r>
+        <w:rPr>
+          <w:strike/>
+        </w:rPr>
+      </w:pPr>
+      <w:r>
+        <w:rPr>
+          <w:strike/>
+        </w:rPr>
         <w:t xml:space="preserve">Assume control over exchange </w:t>
       </w:r>
     </w:p>
@@ -507,8 +715,14 @@
           <w:ilvl w:val="1"/>
           <w:numId w:val="7"/>
         </w:numPr>
-      </w:pPr>
-      <w:r>
+        <w:rPr>
+          <w:strike/>
+        </w:rPr>
+      </w:pPr>
+      <w:r>
+        <w:rPr>
+          <w:strike/>
+        </w:rPr>
         <w:t>All 2 qubit CNOTs can be done in parallel</w:t>
       </w:r>
     </w:p>
@@ -519,8 +733,14 @@
           <w:ilvl w:val="0"/>
           <w:numId w:val="7"/>
         </w:numPr>
-      </w:pPr>
-      <w:r>
+        <w:rPr>
+          <w:strike/>
+        </w:rPr>
+      </w:pPr>
+      <w:r>
+        <w:rPr>
+          <w:strike/>
+        </w:rPr>
         <w:t>Coupler architecture with full control over individual loading and unloading</w:t>
       </w:r>
     </w:p>
@@ -531,8 +751,14 @@
           <w:ilvl w:val="1"/>
           <w:numId w:val="7"/>
         </w:numPr>
-      </w:pPr>
-      <w:r>
+        <w:rPr>
+          <w:strike/>
+        </w:rPr>
+      </w:pPr>
+      <w:r>
+        <w:rPr>
+          <w:strike/>
+        </w:rPr>
         <w:t>Can do groups of 3 qubit CNOTs (if NE swap works)</w:t>
       </w:r>
     </w:p>
@@ -1253,7 +1479,7 @@
         <w:ind w:left="1440" w:hanging="360"/>
       </w:pPr>
     </w:lvl>
-    <w:lvl w:ilvl="2" w:tplc="0809001B" w:tentative="1">
+    <w:lvl w:ilvl="2" w:tplc="0809001B">
       <w:start w:val="1"/>
       <w:numFmt w:val="lowerRoman"/>
       <w:lvlText w:val="%3."/>

</xml_diff>

<commit_message>
99% fidelity achieved for 48 2 qubit systems. About to simplify save() arhitecture - removing prelogging and savepoints
</commit_message>
<xml_diff>
--- a/Thesis plan.docx
+++ b/Thesis plan.docx
@@ -2,6 +2,20 @@
 <file path=word/document.xml><?xml version="1.0" encoding="utf-8"?>
 <w:document xmlns:wpc="http://schemas.microsoft.com/office/word/2010/wordprocessingCanvas" xmlns:cx="http://schemas.microsoft.com/office/drawing/2014/chartex" xmlns:cx1="http://schemas.microsoft.com/office/drawing/2015/9/8/chartex" xmlns:cx2="http://schemas.microsoft.com/office/drawing/2015/10/21/chartex" xmlns:cx3="http://schemas.microsoft.com/office/drawing/2016/5/9/chartex" xmlns:cx4="http://schemas.microsoft.com/office/drawing/2016/5/10/chartex" xmlns:cx5="http://schemas.microsoft.com/office/drawing/2016/5/11/chartex" xmlns:cx6="http://schemas.microsoft.com/office/drawing/2016/5/12/chartex" xmlns:cx7="http://schemas.microsoft.com/office/drawing/2016/5/13/chartex" xmlns:cx8="http://schemas.microsoft.com/office/drawing/2016/5/14/chartex" xmlns:mc="http://schemas.openxmlformats.org/markup-compatibility/2006" xmlns:aink="http://schemas.microsoft.com/office/drawing/2016/ink" xmlns:am3d="http://schemas.microsoft.com/office/drawing/2017/model3d" xmlns:o="urn:schemas-microsoft-com:office:office" xmlns:oel="http://schemas.microsoft.com/office/2019/extlst" xmlns:r="http://schemas.openxmlformats.org/officeDocument/2006/relationships" xmlns:m="http://schemas.openxmlformats.org/officeDocument/2006/math" xmlns:v="urn:schemas-microsoft-com:vml" xmlns:wp14="http://schemas.microsoft.com/office/word/2010/wordprocessingDrawing" xmlns:wp="http://schemas.openxmlformats.org/drawingml/2006/wordprocessingDrawing" xmlns:w10="urn:schemas-microsoft-com:office:word" xmlns:w="http://schemas.openxmlformats.org/wordprocessingml/2006/main" xmlns:w14="http://schemas.microsoft.com/office/word/2010/wordml" xmlns:w15="http://schemas.microsoft.com/office/word/2012/wordml" xmlns:w16cex="http://schemas.microsoft.com/office/word/2018/wordml/cex" xmlns:w16cid="http://schemas.microsoft.com/office/word/2016/wordml/cid" xmlns:w16="http://schemas.microsoft.com/office/word/2018/wordml" xmlns:w16sdtdh="http://schemas.microsoft.com/office/word/2020/wordml/sdtdatahash" xmlns:w16se="http://schemas.microsoft.com/office/word/2015/wordml/symex" xmlns:wpg="http://schemas.microsoft.com/office/word/2010/wordprocessingGroup" xmlns:wpi="http://schemas.microsoft.com/office/word/2010/wordprocessingInk" xmlns:wne="http://schemas.microsoft.com/office/word/2006/wordml" xmlns:wps="http://schemas.microsoft.com/office/word/2010/wordprocessingShape" mc:Ignorable="w14 w15 w16se w16cid w16 w16cex w16sdtdh wp14">
   <w:body>
+    <w:p>
+      <w:r>
+        <w:t xml:space="preserve">Chapter 1: </w:t>
+      </w:r>
+    </w:p>
+    <w:p/>
+    <w:p>
+      <w:r>
+        <w:t>Chapter 2: Quantum Computers in Silicon</w:t>
+      </w:r>
+    </w:p>
+    <w:p/>
+    <w:p/>
+    <w:p/>
     <w:p>
       <w:r>
         <w:t>Chapter 1</w:t>
@@ -481,6 +495,7 @@
       </w:pPr>
       <w:proofErr w:type="gramStart"/>
       <w:r>
+        <w:lastRenderedPageBreak/>
         <w:t>Nuclear-electron</w:t>
       </w:r>
       <w:proofErr w:type="gramEnd"/>
@@ -564,7 +579,6 @@
         </w:numPr>
       </w:pPr>
       <w:r>
-        <w:lastRenderedPageBreak/>
         <w:t>Can’t do direct nuclear-nuclear CNOT. Counterexample:</w:t>
       </w:r>
     </w:p>

</xml_diff>